<commit_message>
Adding data wrangling procedures
</commit_message>
<xml_diff>
--- a/Data_Wrangling/Data_Wrangling_Procedures.docx
+++ b/Data_Wrangling/Data_Wrangling_Procedures.docx
@@ -819,10 +819,6 @@
       </w:r>
       <w:bookmarkStart w:id="1" w:name="_Hlk15738962"/>
       <w:r>
-        <w:rPr>
-          <w:sz w:val="20"/>
-          <w:szCs w:val="20"/>
-        </w:rPr>
         <w:fldChar w:fldCharType="begin"/>
       </w:r>
       <w:r>
@@ -833,10 +829,6 @@
         <w:instrText xml:space="preserve"> HYPERLINK "https://spotifycharts.com/" </w:instrText>
       </w:r>
       <w:r>
-        <w:rPr>
-          <w:sz w:val="20"/>
-          <w:szCs w:val="20"/>
-        </w:rPr>
         <w:fldChar w:fldCharType="separate"/>
       </w:r>
       <w:r>
@@ -1477,45 +1469,30 @@
         </w:rPr>
         <w:t xml:space="preserve"> </w:t>
       </w:r>
-      <w:r>
-        <w:rPr>
-          <w:rStyle w:val="BookTitle"/>
-          <w:b w:val="0"/>
-          <w:bCs w:val="0"/>
-          <w:i w:val="0"/>
-          <w:iCs w:val="0"/>
-          <w:spacing w:val="0"/>
-        </w:rPr>
-        <w:t>Extracting song genre and featu</w:t>
-      </w:r>
-      <w:r>
-        <w:rPr>
-          <w:rStyle w:val="BookTitle"/>
-          <w:b w:val="0"/>
-          <w:bCs w:val="0"/>
-          <w:i w:val="0"/>
-          <w:iCs w:val="0"/>
-          <w:spacing w:val="0"/>
-        </w:rPr>
-        <w:t>r</w:t>
-      </w:r>
-      <w:bookmarkStart w:id="2" w:name="_GoBack"/>
-      <w:bookmarkEnd w:id="2"/>
-      <w:r>
-        <w:rPr>
-          <w:rStyle w:val="BookTitle"/>
-          <w:b w:val="0"/>
-          <w:bCs w:val="0"/>
-          <w:i w:val="0"/>
-          <w:iCs w:val="0"/>
-          <w:spacing w:val="0"/>
-        </w:rPr>
-        <w:t>es</w:t>
-      </w:r>
+      <w:hyperlink r:id="rId9" w:history="1">
+        <w:r>
+          <w:rPr>
+            <w:rStyle w:val="Hyperlink"/>
+          </w:rPr>
+          <w:t>Extracting song genre and featu</w:t>
+        </w:r>
+        <w:r>
+          <w:rPr>
+            <w:rStyle w:val="Hyperlink"/>
+          </w:rPr>
+          <w:t>r</w:t>
+        </w:r>
+        <w:r>
+          <w:rPr>
+            <w:rStyle w:val="Hyperlink"/>
+          </w:rPr>
+          <w:t>es</w:t>
+        </w:r>
+      </w:hyperlink>
       <w:r>
         <w:t xml:space="preserve"> from </w:t>
       </w:r>
-      <w:hyperlink r:id="rId9" w:history="1">
+      <w:hyperlink r:id="rId10" w:history="1">
         <w:r>
           <w:rPr>
             <w:rStyle w:val="Hyperlink"/>
@@ -1641,33 +1618,48 @@
           <w:sz w:val="20"/>
           <w:szCs w:val="20"/>
         </w:rPr>
-        <w:t xml:space="preserve">, a unique list of </w:t>
-      </w:r>
-      <w:r>
-        <w:rPr>
-          <w:rStyle w:val="BookTitle"/>
-          <w:b w:val="0"/>
-          <w:bCs w:val="0"/>
-          <w:i w:val="0"/>
-          <w:iCs w:val="0"/>
-          <w:spacing w:val="0"/>
-          <w:sz w:val="20"/>
-          <w:szCs w:val="20"/>
-        </w:rPr>
-        <w:t>artists</w:t>
-      </w:r>
-      <w:r>
-        <w:rPr>
-          <w:rStyle w:val="BookTitle"/>
-          <w:b w:val="0"/>
-          <w:bCs w:val="0"/>
-          <w:i w:val="0"/>
-          <w:iCs w:val="0"/>
-          <w:spacing w:val="0"/>
-          <w:sz w:val="20"/>
-          <w:szCs w:val="20"/>
-        </w:rPr>
-        <w:t xml:space="preserve"> was extracted by loading the csv into a </w:t>
+        <w:t xml:space="preserve">, </w:t>
+      </w:r>
+      <w:hyperlink r:id="rId11" w:history="1">
+        <w:r>
+          <w:rPr>
+            <w:rStyle w:val="Hyperlink"/>
+            <w:sz w:val="20"/>
+            <w:szCs w:val="20"/>
+          </w:rPr>
+          <w:t xml:space="preserve">a unique list of </w:t>
+        </w:r>
+        <w:r>
+          <w:rPr>
+            <w:rStyle w:val="Hyperlink"/>
+            <w:sz w:val="20"/>
+            <w:szCs w:val="20"/>
+          </w:rPr>
+          <w:t>artists</w:t>
+        </w:r>
+        <w:r>
+          <w:rPr>
+            <w:rStyle w:val="Hyperlink"/>
+            <w:sz w:val="20"/>
+            <w:szCs w:val="20"/>
+          </w:rPr>
+          <w:t xml:space="preserve"> was extracted</w:t>
+        </w:r>
+      </w:hyperlink>
+      <w:bookmarkStart w:id="2" w:name="_GoBack"/>
+      <w:bookmarkEnd w:id="2"/>
+      <w:r>
+        <w:rPr>
+          <w:rStyle w:val="BookTitle"/>
+          <w:b w:val="0"/>
+          <w:bCs w:val="0"/>
+          <w:i w:val="0"/>
+          <w:iCs w:val="0"/>
+          <w:spacing w:val="0"/>
+          <w:sz w:val="20"/>
+          <w:szCs w:val="20"/>
+        </w:rPr>
+        <w:t xml:space="preserve"> by loading the csv into a </w:t>
       </w:r>
       <w:proofErr w:type="spellStart"/>
       <w:r>
@@ -1807,7 +1799,7 @@
         </w:rPr>
         <w:t xml:space="preserve">The module </w:t>
       </w:r>
-      <w:hyperlink r:id="rId10" w:history="1">
+      <w:hyperlink r:id="rId12" w:history="1">
         <w:proofErr w:type="spellStart"/>
         <w:r>
           <w:rPr>
@@ -2331,7 +2323,7 @@
                     </pic:cNvPicPr>
                   </pic:nvPicPr>
                   <pic:blipFill>
-                    <a:blip r:embed="rId11">
+                    <a:blip r:embed="rId13">
                       <a:extLst>
                         <a:ext uri="{28A0092B-C50C-407E-A947-70E740481C1C}">
                           <a14:useLocalDpi xmlns:a14="http://schemas.microsoft.com/office/drawing/2010/main" val="0"/>
@@ -4398,6 +4390,7 @@
   <w:style w:type="character" w:default="1" w:styleId="DefaultParagraphFont">
     <w:name w:val="Default Paragraph Font"/>
     <w:uiPriority w:val="1"/>
+    <w:semiHidden/>
     <w:unhideWhenUsed/>
   </w:style>
   <w:style w:type="table" w:default="1" w:styleId="TableNormal">
@@ -4913,7 +4906,7 @@
 </file>
 
 <file path=customXml/itemProps1.xml><?xml version="1.0" encoding="utf-8"?>
-<ds:datastoreItem xmlns:ds="http://schemas.openxmlformats.org/officeDocument/2006/customXml" ds:itemID="{AE052CC6-D101-46E3-B0A6-252E9466BE1E}">
+<ds:datastoreItem xmlns:ds="http://schemas.openxmlformats.org/officeDocument/2006/customXml" ds:itemID="{621A62E1-CE78-4567-9E1D-5FD28A484CE1}">
   <ds:schemaRefs>
     <ds:schemaRef ds:uri="http://schemas.openxmlformats.org/officeDocument/2006/bibliography"/>
   </ds:schemaRefs>

</xml_diff>

<commit_message>
adding pdf for data wrangling
</commit_message>
<xml_diff>
--- a/Data_Wrangling/Data_Wrangling_Procedures.docx
+++ b/Data_Wrangling/Data_Wrangling_Procedures.docx
@@ -231,441 +231,18 @@
     <w:p>
       <w:pPr>
         <w:rPr>
-          <w:rStyle w:val="Emphasis"/>
-        </w:rPr>
-      </w:pPr>
-    </w:p>
-    <w:p>
-      <w:pPr>
-        <w:rPr>
-          <w:rStyle w:val="Emphasis"/>
+          <w:rStyle w:val="BookTitle"/>
+          <w:b w:val="0"/>
+          <w:bCs w:val="0"/>
+          <w:i w:val="0"/>
+          <w:iCs w:val="0"/>
+          <w:spacing w:val="0"/>
           <w:sz w:val="24"/>
           <w:szCs w:val="24"/>
-          <w:u w:val="single"/>
-        </w:rPr>
-      </w:pPr>
-      <w:r>
-        <w:rPr>
-          <w:rStyle w:val="Emphasis"/>
-        </w:rPr>
-        <w:t>Data for the Top 200 song analysis was aggregated and collected using the following sources</w:t>
-      </w:r>
-      <w:r>
-        <w:rPr>
-          <w:rStyle w:val="Emphasis"/>
-        </w:rPr>
-        <w:t>:</w:t>
-      </w:r>
-    </w:p>
-    <w:tbl>
-      <w:tblPr>
-        <w:tblStyle w:val="TableGrid"/>
-        <w:tblW w:w="0" w:type="auto"/>
-        <w:jc w:val="center"/>
-        <w:tblBorders>
-          <w:top w:val="none" w:sz="0" w:space="0" w:color="auto"/>
-          <w:left w:val="none" w:sz="0" w:space="0" w:color="auto"/>
-          <w:bottom w:val="none" w:sz="0" w:space="0" w:color="auto"/>
-          <w:right w:val="none" w:sz="0" w:space="0" w:color="auto"/>
-          <w:insideH w:val="none" w:sz="0" w:space="0" w:color="auto"/>
-          <w:insideV w:val="none" w:sz="0" w:space="0" w:color="auto"/>
-        </w:tblBorders>
-        <w:tblLook w:val="04A0" w:firstRow="1" w:lastRow="0" w:firstColumn="1" w:lastColumn="0" w:noHBand="0" w:noVBand="1"/>
-      </w:tblPr>
-      <w:tblGrid>
-        <w:gridCol w:w="805"/>
-        <w:gridCol w:w="185"/>
-        <w:gridCol w:w="5760"/>
-        <w:gridCol w:w="445"/>
-        <w:gridCol w:w="1260"/>
-      </w:tblGrid>
-      <w:tr>
-        <w:trPr>
-          <w:jc w:val="center"/>
-        </w:trPr>
-        <w:tc>
-          <w:tcPr>
-            <w:tcW w:w="990" w:type="dxa"/>
-            <w:gridSpan w:val="2"/>
-          </w:tcPr>
-          <w:p>
-            <w:pPr>
-              <w:rPr>
-                <w:rStyle w:val="Emphasis"/>
-                <w:u w:val="single"/>
-              </w:rPr>
-            </w:pPr>
-            <w:r>
-              <w:rPr>
-                <w:rStyle w:val="Emphasis"/>
-                <w:u w:val="single"/>
-              </w:rPr>
-              <w:t>Step:</w:t>
-            </w:r>
-          </w:p>
-        </w:tc>
-        <w:tc>
-          <w:tcPr>
-            <w:tcW w:w="5760" w:type="dxa"/>
-          </w:tcPr>
-          <w:p>
-            <w:pPr>
-              <w:rPr>
-                <w:i/>
-                <w:iCs/>
-                <w:sz w:val="20"/>
-                <w:szCs w:val="20"/>
-                <w:u w:val="single"/>
-              </w:rPr>
-            </w:pPr>
-            <w:r>
-              <w:rPr>
-                <w:rStyle w:val="Emphasis"/>
-                <w:u w:val="single"/>
-              </w:rPr>
-              <w:t>Data:</w:t>
-            </w:r>
-          </w:p>
-        </w:tc>
-        <w:tc>
-          <w:tcPr>
-            <w:tcW w:w="1705" w:type="dxa"/>
-            <w:gridSpan w:val="2"/>
-          </w:tcPr>
-          <w:p>
-            <w:pPr>
-              <w:rPr>
-                <w:i/>
-                <w:iCs/>
-                <w:sz w:val="20"/>
-                <w:szCs w:val="20"/>
-                <w:u w:val="single"/>
-              </w:rPr>
-            </w:pPr>
-            <w:r>
-              <w:rPr>
-                <w:i/>
-                <w:iCs/>
-                <w:sz w:val="20"/>
-                <w:szCs w:val="20"/>
-                <w:u w:val="single"/>
-              </w:rPr>
-              <w:t>Source:</w:t>
-            </w:r>
-          </w:p>
-        </w:tc>
-      </w:tr>
-      <w:tr>
-        <w:trPr>
-          <w:jc w:val="center"/>
-        </w:trPr>
-        <w:tc>
-          <w:tcPr>
-            <w:tcW w:w="990" w:type="dxa"/>
-            <w:gridSpan w:val="2"/>
-          </w:tcPr>
-          <w:p>
-            <w:pPr>
-              <w:rPr>
-                <w:i/>
-                <w:iCs/>
-                <w:sz w:val="20"/>
-                <w:szCs w:val="20"/>
-              </w:rPr>
-            </w:pPr>
-            <w:r>
-              <w:rPr>
-                <w:i/>
-                <w:iCs/>
-                <w:sz w:val="20"/>
-                <w:szCs w:val="20"/>
-              </w:rPr>
-              <w:t>1</w:t>
-            </w:r>
-          </w:p>
-        </w:tc>
-        <w:tc>
-          <w:tcPr>
-            <w:tcW w:w="5760" w:type="dxa"/>
-          </w:tcPr>
-          <w:p>
-            <w:pPr>
-              <w:rPr>
-                <w:i/>
-                <w:iCs/>
-                <w:sz w:val="20"/>
-                <w:szCs w:val="20"/>
-              </w:rPr>
-            </w:pPr>
-            <w:r>
-              <w:rPr>
-                <w:i/>
-                <w:iCs/>
-                <w:sz w:val="20"/>
-                <w:szCs w:val="20"/>
-              </w:rPr>
-              <w:t>Daily Top 200 songs (ranked 1 to 200 by highest stream numbers)</w:t>
-            </w:r>
-          </w:p>
-        </w:tc>
-        <w:tc>
-          <w:tcPr>
-            <w:tcW w:w="1705" w:type="dxa"/>
-            <w:gridSpan w:val="2"/>
-          </w:tcPr>
-          <w:p>
-            <w:pPr>
-              <w:rPr>
-                <w:i/>
-                <w:iCs/>
-                <w:sz w:val="20"/>
-                <w:szCs w:val="20"/>
-              </w:rPr>
-            </w:pPr>
-            <w:r>
-              <w:rPr>
-                <w:i/>
-                <w:iCs/>
-                <w:sz w:val="20"/>
-                <w:szCs w:val="20"/>
-              </w:rPr>
-              <w:t>Web Scrape</w:t>
-            </w:r>
-          </w:p>
-        </w:tc>
-      </w:tr>
-      <w:tr>
-        <w:trPr>
-          <w:jc w:val="center"/>
-        </w:trPr>
-        <w:tc>
-          <w:tcPr>
-            <w:tcW w:w="990" w:type="dxa"/>
-            <w:gridSpan w:val="2"/>
-          </w:tcPr>
-          <w:p>
-            <w:pPr>
-              <w:rPr>
-                <w:i/>
-                <w:iCs/>
-                <w:sz w:val="20"/>
-                <w:szCs w:val="20"/>
-              </w:rPr>
-            </w:pPr>
-            <w:r>
-              <w:rPr>
-                <w:i/>
-                <w:iCs/>
-                <w:sz w:val="20"/>
-                <w:szCs w:val="20"/>
-              </w:rPr>
-              <w:t>2</w:t>
-            </w:r>
-          </w:p>
-        </w:tc>
-        <w:tc>
-          <w:tcPr>
-            <w:tcW w:w="5760" w:type="dxa"/>
-          </w:tcPr>
-          <w:p>
-            <w:pPr>
-              <w:rPr>
-                <w:i/>
-                <w:iCs/>
-                <w:sz w:val="20"/>
-                <w:szCs w:val="20"/>
-              </w:rPr>
-            </w:pPr>
-            <w:r>
-              <w:rPr>
-                <w:i/>
-                <w:iCs/>
-                <w:sz w:val="20"/>
-                <w:szCs w:val="20"/>
-              </w:rPr>
-              <w:t>Song features</w:t>
-            </w:r>
-          </w:p>
-        </w:tc>
-        <w:tc>
-          <w:tcPr>
-            <w:tcW w:w="1705" w:type="dxa"/>
-            <w:gridSpan w:val="2"/>
-          </w:tcPr>
-          <w:p>
-            <w:pPr>
-              <w:rPr>
-                <w:i/>
-                <w:iCs/>
-                <w:sz w:val="20"/>
-                <w:szCs w:val="20"/>
-              </w:rPr>
-            </w:pPr>
-            <w:r>
-              <w:rPr>
-                <w:i/>
-                <w:iCs/>
-                <w:sz w:val="20"/>
-                <w:szCs w:val="20"/>
-              </w:rPr>
-              <w:t>Spotify API</w:t>
-            </w:r>
-          </w:p>
-        </w:tc>
-      </w:tr>
-      <w:tr>
-        <w:trPr>
-          <w:jc w:val="center"/>
-        </w:trPr>
-        <w:tc>
-          <w:tcPr>
-            <w:tcW w:w="990" w:type="dxa"/>
-            <w:gridSpan w:val="2"/>
-          </w:tcPr>
-          <w:p>
-            <w:pPr>
-              <w:rPr>
-                <w:i/>
-                <w:iCs/>
-                <w:sz w:val="20"/>
-                <w:szCs w:val="20"/>
-              </w:rPr>
-            </w:pPr>
-            <w:r>
-              <w:rPr>
-                <w:i/>
-                <w:iCs/>
-                <w:sz w:val="20"/>
-                <w:szCs w:val="20"/>
-              </w:rPr>
-              <w:t>2</w:t>
-            </w:r>
-          </w:p>
-        </w:tc>
-        <w:tc>
-          <w:tcPr>
-            <w:tcW w:w="5760" w:type="dxa"/>
-          </w:tcPr>
-          <w:p>
-            <w:pPr>
-              <w:rPr>
-                <w:i/>
-                <w:iCs/>
-                <w:sz w:val="20"/>
-                <w:szCs w:val="20"/>
-              </w:rPr>
-            </w:pPr>
-            <w:r>
-              <w:rPr>
-                <w:i/>
-                <w:iCs/>
-                <w:sz w:val="20"/>
-                <w:szCs w:val="20"/>
-              </w:rPr>
-              <w:t>Artist meta data (genre, followers etc.)</w:t>
-            </w:r>
-          </w:p>
-        </w:tc>
-        <w:tc>
-          <w:tcPr>
-            <w:tcW w:w="1705" w:type="dxa"/>
-            <w:gridSpan w:val="2"/>
-          </w:tcPr>
-          <w:p>
-            <w:pPr>
-              <w:rPr>
-                <w:i/>
-                <w:iCs/>
-                <w:sz w:val="20"/>
-                <w:szCs w:val="20"/>
-              </w:rPr>
-            </w:pPr>
-            <w:r>
-              <w:rPr>
-                <w:i/>
-                <w:iCs/>
-                <w:sz w:val="20"/>
-                <w:szCs w:val="20"/>
-              </w:rPr>
-              <w:t>Spotify API</w:t>
-            </w:r>
-          </w:p>
-        </w:tc>
-      </w:tr>
-      <w:tr>
-        <w:trPr>
-          <w:jc w:val="center"/>
-        </w:trPr>
-        <w:tc>
-          <w:tcPr>
-            <w:tcW w:w="805" w:type="dxa"/>
-          </w:tcPr>
-          <w:p>
-            <w:pPr>
-              <w:rPr>
-                <w:i/>
-                <w:iCs/>
-                <w:sz w:val="16"/>
-                <w:szCs w:val="16"/>
-              </w:rPr>
-            </w:pPr>
-          </w:p>
-        </w:tc>
-        <w:tc>
-          <w:tcPr>
-            <w:tcW w:w="6390" w:type="dxa"/>
-            <w:gridSpan w:val="3"/>
-          </w:tcPr>
-          <w:p>
-            <w:pPr>
-              <w:pStyle w:val="ListParagraph"/>
-              <w:rPr>
-                <w:i/>
-                <w:iCs/>
-                <w:sz w:val="20"/>
-                <w:szCs w:val="20"/>
-              </w:rPr>
-            </w:pPr>
-            <w:r>
-              <w:rPr>
-                <w:i/>
-                <w:iCs/>
-                <w:sz w:val="16"/>
-                <w:szCs w:val="16"/>
-              </w:rPr>
-              <w:t>See appendix for specifics on data</w:t>
-            </w:r>
-          </w:p>
-        </w:tc>
-        <w:tc>
-          <w:tcPr>
-            <w:tcW w:w="1260" w:type="dxa"/>
-          </w:tcPr>
-          <w:p>
-            <w:pPr>
-              <w:jc w:val="center"/>
-              <w:rPr>
-                <w:sz w:val="20"/>
-                <w:szCs w:val="20"/>
-              </w:rPr>
-            </w:pPr>
-          </w:p>
-        </w:tc>
-      </w:tr>
-    </w:tbl>
-    <w:p>
-      <w:pPr>
-        <w:rPr>
-          <w:rStyle w:val="BookTitle"/>
-          <w:b w:val="0"/>
-          <w:bCs w:val="0"/>
-          <w:i w:val="0"/>
-          <w:iCs w:val="0"/>
-          <w:spacing w:val="0"/>
-          <w:sz w:val="24"/>
-          <w:szCs w:val="24"/>
-        </w:rPr>
-      </w:pPr>
+        </w:rPr>
+      </w:pPr>
+      <w:bookmarkStart w:id="1" w:name="_GoBack"/>
+      <w:bookmarkEnd w:id="1"/>
     </w:p>
     <w:p>
       <w:pPr>
@@ -817,7 +394,7 @@
         </w:rPr>
         <w:t xml:space="preserve">Data for the top 200 songs was collected by web scraping </w:t>
       </w:r>
-      <w:bookmarkStart w:id="1" w:name="_Hlk15738962"/>
+      <w:bookmarkStart w:id="2" w:name="_Hlk15738962"/>
       <w:r>
         <w:fldChar w:fldCharType="begin"/>
       </w:r>
@@ -847,7 +424,7 @@
         </w:rPr>
         <w:fldChar w:fldCharType="end"/>
       </w:r>
-      <w:bookmarkEnd w:id="1"/>
+      <w:bookmarkEnd w:id="2"/>
       <w:r>
         <w:rPr>
           <w:rStyle w:val="BookTitle"/>
@@ -932,7 +509,35 @@
           <w:sz w:val="20"/>
           <w:szCs w:val="20"/>
         </w:rPr>
-        <w:t xml:space="preserve"> the past two years and write to a local folder. Error handling was added to capture any dates where the csv did not download correctly. The date of these files were written to a specific folder for review.</w:t>
+        <w:t xml:space="preserve"> the past two years and write to a local folder. Error handling was added to capture any dates where the csv did not download correctly. The date of these files </w:t>
+      </w:r>
+      <w:proofErr w:type="gramStart"/>
+      <w:r>
+        <w:rPr>
+          <w:rStyle w:val="BookTitle"/>
+          <w:b w:val="0"/>
+          <w:bCs w:val="0"/>
+          <w:i w:val="0"/>
+          <w:iCs w:val="0"/>
+          <w:spacing w:val="0"/>
+          <w:sz w:val="20"/>
+          <w:szCs w:val="20"/>
+        </w:rPr>
+        <w:t>were</w:t>
+      </w:r>
+      <w:proofErr w:type="gramEnd"/>
+      <w:r>
+        <w:rPr>
+          <w:rStyle w:val="BookTitle"/>
+          <w:b w:val="0"/>
+          <w:bCs w:val="0"/>
+          <w:i w:val="0"/>
+          <w:iCs w:val="0"/>
+          <w:spacing w:val="0"/>
+          <w:sz w:val="20"/>
+          <w:szCs w:val="20"/>
+        </w:rPr>
+        <w:t xml:space="preserve"> written to a specific folder for review.</w:t>
       </w:r>
     </w:p>
     <w:p>
@@ -1646,8 +1251,6 @@
           <w:t xml:space="preserve"> was extracted</w:t>
         </w:r>
       </w:hyperlink>
-      <w:bookmarkStart w:id="2" w:name="_GoBack"/>
-      <w:bookmarkEnd w:id="2"/>
       <w:r>
         <w:rPr>
           <w:rStyle w:val="BookTitle"/>
@@ -1903,237 +1506,265 @@
           <w:sz w:val="20"/>
           <w:szCs w:val="20"/>
         </w:rPr>
+        <w:t xml:space="preserve">Using the 700 unique Spotify ids, another API call was made to pull all related artists to the ~700 </w:t>
+      </w:r>
+      <w:proofErr w:type="gramStart"/>
+      <w:r>
+        <w:rPr>
+          <w:rStyle w:val="BookTitle"/>
+          <w:b w:val="0"/>
+          <w:bCs w:val="0"/>
+          <w:i w:val="0"/>
+          <w:iCs w:val="0"/>
+          <w:spacing w:val="0"/>
+          <w:sz w:val="20"/>
+          <w:szCs w:val="20"/>
+        </w:rPr>
+        <w:t>artist’s</w:t>
+      </w:r>
+      <w:proofErr w:type="gramEnd"/>
+      <w:r>
+        <w:rPr>
+          <w:rStyle w:val="BookTitle"/>
+          <w:b w:val="0"/>
+          <w:bCs w:val="0"/>
+          <w:i w:val="0"/>
+          <w:iCs w:val="0"/>
+          <w:spacing w:val="0"/>
+          <w:sz w:val="20"/>
+          <w:szCs w:val="20"/>
+        </w:rPr>
+        <w:t xml:space="preserve"> from the step 1) csv file. The result was a new artist list totaling ~4.6k artists.</w:t>
+      </w:r>
+      <w:r>
+        <w:rPr>
+          <w:rStyle w:val="BookTitle"/>
+          <w:b w:val="0"/>
+          <w:bCs w:val="0"/>
+          <w:i w:val="0"/>
+          <w:iCs w:val="0"/>
+          <w:spacing w:val="0"/>
+          <w:sz w:val="20"/>
+          <w:szCs w:val="20"/>
+        </w:rPr>
+        <w:t xml:space="preserve"> (Important to note – the resulting ~4.6k was only the name of the artist. A subsequent </w:t>
+      </w:r>
+      <w:proofErr w:type="spellStart"/>
+      <w:r>
+        <w:rPr>
+          <w:rStyle w:val="BookTitle"/>
+          <w:b w:val="0"/>
+          <w:bCs w:val="0"/>
+          <w:i w:val="0"/>
+          <w:iCs w:val="0"/>
+          <w:spacing w:val="0"/>
+          <w:sz w:val="20"/>
+          <w:szCs w:val="20"/>
+        </w:rPr>
+        <w:t>api</w:t>
+      </w:r>
+      <w:proofErr w:type="spellEnd"/>
+      <w:r>
+        <w:rPr>
+          <w:rStyle w:val="BookTitle"/>
+          <w:b w:val="0"/>
+          <w:bCs w:val="0"/>
+          <w:i w:val="0"/>
+          <w:iCs w:val="0"/>
+          <w:spacing w:val="0"/>
+          <w:sz w:val="20"/>
+          <w:szCs w:val="20"/>
+        </w:rPr>
+        <w:t xml:space="preserve"> pull was required to pull the formal </w:t>
+      </w:r>
+      <w:proofErr w:type="spellStart"/>
+      <w:r>
+        <w:rPr>
+          <w:rStyle w:val="BookTitle"/>
+          <w:b w:val="0"/>
+          <w:bCs w:val="0"/>
+          <w:i w:val="0"/>
+          <w:iCs w:val="0"/>
+          <w:spacing w:val="0"/>
+          <w:sz w:val="20"/>
+          <w:szCs w:val="20"/>
+        </w:rPr>
+        <w:t>spotify</w:t>
+      </w:r>
+      <w:proofErr w:type="spellEnd"/>
+      <w:r>
+        <w:rPr>
+          <w:rStyle w:val="BookTitle"/>
+          <w:b w:val="0"/>
+          <w:bCs w:val="0"/>
+          <w:i w:val="0"/>
+          <w:iCs w:val="0"/>
+          <w:spacing w:val="0"/>
+          <w:sz w:val="20"/>
+          <w:szCs w:val="20"/>
+        </w:rPr>
+        <w:t xml:space="preserve"> ids for these artists.)</w:t>
+      </w:r>
+    </w:p>
+    <w:p>
+      <w:pPr>
+        <w:pStyle w:val="ListParagraph"/>
+        <w:ind w:left="0"/>
+        <w:rPr>
+          <w:rStyle w:val="BookTitle"/>
+          <w:b w:val="0"/>
+          <w:bCs w:val="0"/>
+          <w:i w:val="0"/>
+          <w:iCs w:val="0"/>
+          <w:spacing w:val="0"/>
+          <w:sz w:val="20"/>
+          <w:szCs w:val="20"/>
+        </w:rPr>
+      </w:pPr>
+    </w:p>
+    <w:p>
+      <w:pPr>
+        <w:pStyle w:val="ListParagraph"/>
+        <w:ind w:left="0"/>
+        <w:rPr>
+          <w:rStyle w:val="BookTitle"/>
+          <w:b w:val="0"/>
+          <w:bCs w:val="0"/>
+          <w:i w:val="0"/>
+          <w:iCs w:val="0"/>
+          <w:spacing w:val="0"/>
+          <w:sz w:val="20"/>
+          <w:szCs w:val="20"/>
+        </w:rPr>
+      </w:pPr>
+      <w:r>
+        <w:rPr>
+          <w:rStyle w:val="BookTitle"/>
+          <w:b w:val="0"/>
+          <w:bCs w:val="0"/>
+          <w:i w:val="0"/>
+          <w:iCs w:val="0"/>
+          <w:spacing w:val="0"/>
+          <w:sz w:val="20"/>
+          <w:szCs w:val="20"/>
+        </w:rPr>
+        <w:t>Using the ~4.6k artist list, another API call was made to pull ~4.6k unique Spotify artist ids</w:t>
+      </w:r>
+      <w:r>
+        <w:rPr>
+          <w:rStyle w:val="BookTitle"/>
+          <w:b w:val="0"/>
+          <w:bCs w:val="0"/>
+          <w:i w:val="0"/>
+          <w:iCs w:val="0"/>
+          <w:spacing w:val="0"/>
+          <w:sz w:val="20"/>
+          <w:szCs w:val="20"/>
+        </w:rPr>
+        <w:t xml:space="preserve"> as well as the artist’s genre.</w:t>
+      </w:r>
+    </w:p>
+    <w:p>
+      <w:pPr>
+        <w:pStyle w:val="ListParagraph"/>
+        <w:ind w:left="0"/>
+        <w:rPr>
+          <w:rStyle w:val="BookTitle"/>
+          <w:b w:val="0"/>
+          <w:bCs w:val="0"/>
+          <w:i w:val="0"/>
+          <w:iCs w:val="0"/>
+          <w:spacing w:val="0"/>
+          <w:sz w:val="20"/>
+          <w:szCs w:val="20"/>
+        </w:rPr>
+      </w:pPr>
+    </w:p>
+    <w:p>
+      <w:pPr>
+        <w:pStyle w:val="ListParagraph"/>
+        <w:ind w:left="0"/>
+        <w:rPr>
+          <w:rStyle w:val="BookTitle"/>
+          <w:b w:val="0"/>
+          <w:bCs w:val="0"/>
+          <w:i w:val="0"/>
+          <w:iCs w:val="0"/>
+          <w:spacing w:val="0"/>
+          <w:sz w:val="20"/>
+          <w:szCs w:val="20"/>
+        </w:rPr>
+      </w:pPr>
+      <w:r>
+        <w:rPr>
+          <w:rStyle w:val="BookTitle"/>
+          <w:b w:val="0"/>
+          <w:bCs w:val="0"/>
+          <w:i w:val="0"/>
+          <w:iCs w:val="0"/>
+          <w:spacing w:val="0"/>
+          <w:sz w:val="20"/>
+          <w:szCs w:val="20"/>
+        </w:rPr>
+        <w:t xml:space="preserve">With the ~4.6k unique Spotify artist ids, </w:t>
+      </w:r>
+      <w:r>
+        <w:rPr>
+          <w:rStyle w:val="BookTitle"/>
+          <w:b w:val="0"/>
+          <w:bCs w:val="0"/>
+          <w:i w:val="0"/>
+          <w:iCs w:val="0"/>
+          <w:spacing w:val="0"/>
+          <w:sz w:val="20"/>
+          <w:szCs w:val="20"/>
+        </w:rPr>
+        <w:t>an API call was made to pull the ~4.6k artists most popular songs. The result from this pull was a giant song list of approximately 44k songs</w:t>
+      </w:r>
+    </w:p>
+    <w:p>
+      <w:pPr>
+        <w:pStyle w:val="ListParagraph"/>
+        <w:ind w:left="360"/>
+        <w:rPr>
+          <w:rStyle w:val="BookTitle"/>
+          <w:b w:val="0"/>
+          <w:bCs w:val="0"/>
+          <w:i w:val="0"/>
+          <w:iCs w:val="0"/>
+          <w:spacing w:val="0"/>
+          <w:sz w:val="20"/>
+          <w:szCs w:val="20"/>
+        </w:rPr>
+      </w:pPr>
+    </w:p>
+    <w:p>
+      <w:pPr>
+        <w:pStyle w:val="ListParagraph"/>
+        <w:ind w:left="0"/>
+        <w:rPr>
+          <w:rStyle w:val="BookTitle"/>
+          <w:b w:val="0"/>
+          <w:bCs w:val="0"/>
+          <w:i w:val="0"/>
+          <w:iCs w:val="0"/>
+          <w:spacing w:val="0"/>
+          <w:sz w:val="20"/>
+          <w:szCs w:val="20"/>
+        </w:rPr>
+      </w:pPr>
+      <w:r>
+        <w:rPr>
+          <w:rStyle w:val="BookTitle"/>
+          <w:b w:val="0"/>
+          <w:bCs w:val="0"/>
+          <w:i w:val="0"/>
+          <w:iCs w:val="0"/>
+          <w:spacing w:val="0"/>
+          <w:sz w:val="20"/>
+          <w:szCs w:val="20"/>
+        </w:rPr>
         <w:lastRenderedPageBreak/>
-        <w:t>Using the 700 unique Spotify ids, another API call was made to pull all related artists to the ~700 artist’s from the step 1) csv file. The result was a new artist list totaling ~4.6k artists.</w:t>
-      </w:r>
-      <w:r>
-        <w:rPr>
-          <w:rStyle w:val="BookTitle"/>
-          <w:b w:val="0"/>
-          <w:bCs w:val="0"/>
-          <w:i w:val="0"/>
-          <w:iCs w:val="0"/>
-          <w:spacing w:val="0"/>
-          <w:sz w:val="20"/>
-          <w:szCs w:val="20"/>
-        </w:rPr>
-        <w:t xml:space="preserve"> (Important to note – the resulting ~4.6k was only the name of the artist. A subsequent </w:t>
-      </w:r>
-      <w:proofErr w:type="spellStart"/>
-      <w:r>
-        <w:rPr>
-          <w:rStyle w:val="BookTitle"/>
-          <w:b w:val="0"/>
-          <w:bCs w:val="0"/>
-          <w:i w:val="0"/>
-          <w:iCs w:val="0"/>
-          <w:spacing w:val="0"/>
-          <w:sz w:val="20"/>
-          <w:szCs w:val="20"/>
-        </w:rPr>
-        <w:t>api</w:t>
-      </w:r>
-      <w:proofErr w:type="spellEnd"/>
-      <w:r>
-        <w:rPr>
-          <w:rStyle w:val="BookTitle"/>
-          <w:b w:val="0"/>
-          <w:bCs w:val="0"/>
-          <w:i w:val="0"/>
-          <w:iCs w:val="0"/>
-          <w:spacing w:val="0"/>
-          <w:sz w:val="20"/>
-          <w:szCs w:val="20"/>
-        </w:rPr>
-        <w:t xml:space="preserve"> pull was required to pull the formal </w:t>
-      </w:r>
-      <w:proofErr w:type="spellStart"/>
-      <w:r>
-        <w:rPr>
-          <w:rStyle w:val="BookTitle"/>
-          <w:b w:val="0"/>
-          <w:bCs w:val="0"/>
-          <w:i w:val="0"/>
-          <w:iCs w:val="0"/>
-          <w:spacing w:val="0"/>
-          <w:sz w:val="20"/>
-          <w:szCs w:val="20"/>
-        </w:rPr>
-        <w:t>spotify</w:t>
-      </w:r>
-      <w:proofErr w:type="spellEnd"/>
-      <w:r>
-        <w:rPr>
-          <w:rStyle w:val="BookTitle"/>
-          <w:b w:val="0"/>
-          <w:bCs w:val="0"/>
-          <w:i w:val="0"/>
-          <w:iCs w:val="0"/>
-          <w:spacing w:val="0"/>
-          <w:sz w:val="20"/>
-          <w:szCs w:val="20"/>
-        </w:rPr>
-        <w:t xml:space="preserve"> ids for these artists.)</w:t>
-      </w:r>
-    </w:p>
-    <w:p>
-      <w:pPr>
-        <w:pStyle w:val="ListParagraph"/>
-        <w:ind w:left="0"/>
-        <w:rPr>
-          <w:rStyle w:val="BookTitle"/>
-          <w:b w:val="0"/>
-          <w:bCs w:val="0"/>
-          <w:i w:val="0"/>
-          <w:iCs w:val="0"/>
-          <w:spacing w:val="0"/>
-          <w:sz w:val="20"/>
-          <w:szCs w:val="20"/>
-        </w:rPr>
-      </w:pPr>
-    </w:p>
-    <w:p>
-      <w:pPr>
-        <w:pStyle w:val="ListParagraph"/>
-        <w:ind w:left="0"/>
-        <w:rPr>
-          <w:rStyle w:val="BookTitle"/>
-          <w:b w:val="0"/>
-          <w:bCs w:val="0"/>
-          <w:i w:val="0"/>
-          <w:iCs w:val="0"/>
-          <w:spacing w:val="0"/>
-          <w:sz w:val="20"/>
-          <w:szCs w:val="20"/>
-        </w:rPr>
-      </w:pPr>
-      <w:r>
-        <w:rPr>
-          <w:rStyle w:val="BookTitle"/>
-          <w:b w:val="0"/>
-          <w:bCs w:val="0"/>
-          <w:i w:val="0"/>
-          <w:iCs w:val="0"/>
-          <w:spacing w:val="0"/>
-          <w:sz w:val="20"/>
-          <w:szCs w:val="20"/>
-        </w:rPr>
-        <w:t>Using the ~4.6k artist list, another API call was made to pull ~4.6k unique Spotify artist ids</w:t>
-      </w:r>
-      <w:r>
-        <w:rPr>
-          <w:rStyle w:val="BookTitle"/>
-          <w:b w:val="0"/>
-          <w:bCs w:val="0"/>
-          <w:i w:val="0"/>
-          <w:iCs w:val="0"/>
-          <w:spacing w:val="0"/>
-          <w:sz w:val="20"/>
-          <w:szCs w:val="20"/>
-        </w:rPr>
-        <w:t xml:space="preserve"> as well as the artist’s genre.</w:t>
-      </w:r>
-    </w:p>
-    <w:p>
-      <w:pPr>
-        <w:pStyle w:val="ListParagraph"/>
-        <w:ind w:left="0"/>
-        <w:rPr>
-          <w:rStyle w:val="BookTitle"/>
-          <w:b w:val="0"/>
-          <w:bCs w:val="0"/>
-          <w:i w:val="0"/>
-          <w:iCs w:val="0"/>
-          <w:spacing w:val="0"/>
-          <w:sz w:val="20"/>
-          <w:szCs w:val="20"/>
-        </w:rPr>
-      </w:pPr>
-    </w:p>
-    <w:p>
-      <w:pPr>
-        <w:pStyle w:val="ListParagraph"/>
-        <w:ind w:left="0"/>
-        <w:rPr>
-          <w:rStyle w:val="BookTitle"/>
-          <w:b w:val="0"/>
-          <w:bCs w:val="0"/>
-          <w:i w:val="0"/>
-          <w:iCs w:val="0"/>
-          <w:spacing w:val="0"/>
-          <w:sz w:val="20"/>
-          <w:szCs w:val="20"/>
-        </w:rPr>
-      </w:pPr>
-      <w:r>
-        <w:rPr>
-          <w:rStyle w:val="BookTitle"/>
-          <w:b w:val="0"/>
-          <w:bCs w:val="0"/>
-          <w:i w:val="0"/>
-          <w:iCs w:val="0"/>
-          <w:spacing w:val="0"/>
-          <w:sz w:val="20"/>
-          <w:szCs w:val="20"/>
-        </w:rPr>
-        <w:t xml:space="preserve">With the ~4.6k unique Spotify artist ids, </w:t>
-      </w:r>
-      <w:r>
-        <w:rPr>
-          <w:rStyle w:val="BookTitle"/>
-          <w:b w:val="0"/>
-          <w:bCs w:val="0"/>
-          <w:i w:val="0"/>
-          <w:iCs w:val="0"/>
-          <w:spacing w:val="0"/>
-          <w:sz w:val="20"/>
-          <w:szCs w:val="20"/>
-        </w:rPr>
-        <w:t>an API call was made to pull the ~4.6k artists most popular songs. The result from this pull was a giant song list of approximately 44k songs</w:t>
-      </w:r>
-    </w:p>
-    <w:p>
-      <w:pPr>
-        <w:pStyle w:val="ListParagraph"/>
-        <w:ind w:left="360"/>
-        <w:rPr>
-          <w:rStyle w:val="BookTitle"/>
-          <w:b w:val="0"/>
-          <w:bCs w:val="0"/>
-          <w:i w:val="0"/>
-          <w:iCs w:val="0"/>
-          <w:spacing w:val="0"/>
-          <w:sz w:val="20"/>
-          <w:szCs w:val="20"/>
-        </w:rPr>
-      </w:pPr>
-    </w:p>
-    <w:p>
-      <w:pPr>
-        <w:pStyle w:val="ListParagraph"/>
-        <w:ind w:left="0"/>
-        <w:rPr>
-          <w:rStyle w:val="BookTitle"/>
-          <w:b w:val="0"/>
-          <w:bCs w:val="0"/>
-          <w:i w:val="0"/>
-          <w:iCs w:val="0"/>
-          <w:spacing w:val="0"/>
-          <w:sz w:val="20"/>
-          <w:szCs w:val="20"/>
-        </w:rPr>
-      </w:pPr>
-      <w:r>
-        <w:rPr>
-          <w:rStyle w:val="BookTitle"/>
-          <w:b w:val="0"/>
-          <w:bCs w:val="0"/>
-          <w:i w:val="0"/>
-          <w:iCs w:val="0"/>
-          <w:spacing w:val="0"/>
-          <w:sz w:val="20"/>
-          <w:szCs w:val="20"/>
-        </w:rPr>
         <w:t>The final step was one final API call to pull the song features for each of the 44k songs.</w:t>
       </w:r>
     </w:p>
@@ -4906,7 +4537,7 @@
 </file>
 
 <file path=customXml/itemProps1.xml><?xml version="1.0" encoding="utf-8"?>
-<ds:datastoreItem xmlns:ds="http://schemas.openxmlformats.org/officeDocument/2006/customXml" ds:itemID="{621A62E1-CE78-4567-9E1D-5FD28A484CE1}">
+<ds:datastoreItem xmlns:ds="http://schemas.openxmlformats.org/officeDocument/2006/customXml" ds:itemID="{6582A67A-0212-47DD-9F52-D20E6DB5D0A8}">
   <ds:schemaRefs>
     <ds:schemaRef ds:uri="http://schemas.openxmlformats.org/officeDocument/2006/bibliography"/>
   </ds:schemaRefs>

</xml_diff>